<commit_message>
update computer architecture design again
</commit_message>
<xml_diff>
--- a/documents/Deliverable_3/FlyingMongeese_Deliverable_3_SoftwareArchitecture.docx
+++ b/documents/Deliverable_3/FlyingMongeese_Deliverable_3_SoftwareArchitecture.docx
@@ -27,10 +27,10 @@
           <w:noProof/>
         </w:rPr>
         <w:drawing>
-          <wp:inline distT="0" distB="0" distL="0" distR="0" wp14:anchorId="50864217" wp14:editId="727E9599">
-            <wp:extent cx="5943600" cy="4869180"/>
-            <wp:effectExtent l="0" t="0" r="0" b="7620"/>
-            <wp:docPr id="2" name="Picture 2"/>
+          <wp:inline distT="0" distB="0" distL="0" distR="0" wp14:anchorId="3FBDC900" wp14:editId="1AAFC134">
+            <wp:extent cx="5943600" cy="5416550"/>
+            <wp:effectExtent l="0" t="0" r="0" b="0"/>
+            <wp:docPr id="1" name="Picture 1"/>
             <wp:cNvGraphicFramePr>
               <a:graphicFrameLocks xmlns:a="http://schemas.openxmlformats.org/drawingml/2006/main" noChangeAspect="1"/>
             </wp:cNvGraphicFramePr>
@@ -38,7 +38,7 @@
               <a:graphicData uri="http://schemas.openxmlformats.org/drawingml/2006/picture">
                 <pic:pic xmlns:pic="http://schemas.openxmlformats.org/drawingml/2006/picture">
                   <pic:nvPicPr>
-                    <pic:cNvPr id="2" name="2.PNG"/>
+                    <pic:cNvPr id="1" name="1.PNG"/>
                     <pic:cNvPicPr/>
                   </pic:nvPicPr>
                   <pic:blipFill>
@@ -56,7 +56,7 @@
                   <pic:spPr>
                     <a:xfrm>
                       <a:off x="0" y="0"/>
-                      <a:ext cx="5943600" cy="4869180"/>
+                      <a:ext cx="5943600" cy="5416550"/>
                     </a:xfrm>
                     <a:prstGeom prst="rect">
                       <a:avLst/>
@@ -68,6 +68,8 @@
           </wp:inline>
         </w:drawing>
       </w:r>
+      <w:bookmarkStart w:id="0" w:name="_GoBack"/>
+      <w:bookmarkEnd w:id="0"/>
     </w:p>
     <w:p>
       <w:pPr>
@@ -184,6 +186,7 @@
     </w:p>
     <w:p>
       <w:r>
+        <w:lastRenderedPageBreak/>
         <w:t xml:space="preserve">When </w:t>
       </w:r>
       <w:r>
@@ -254,7 +257,6 @@
         </w:rPr>
       </w:pPr>
       <w:r>
-        <w:lastRenderedPageBreak/>
         <w:t xml:space="preserve">When any user selects the </w:t>
       </w:r>
       <w:r>
@@ -768,8 +770,6 @@
           </wp:inline>
         </w:drawing>
       </w:r>
-      <w:bookmarkStart w:id="0" w:name="_GoBack"/>
-      <w:bookmarkEnd w:id="0"/>
     </w:p>
     <w:p>
       <w:pPr>

</xml_diff>